<commit_message>
Tutorial displaying, needs top bar menu
</commit_message>
<xml_diff>
--- a/docs/Tutorial.docx
+++ b/docs/Tutorial.docx
@@ -57,8 +57,13 @@
         <w:t>reputation</w:t>
       </w:r>
       <w:r>
-        <w:t>, which affects the game’s</w:t>
-      </w:r>
+        <w:t xml:space="preserve">, which affects the </w:t>
+      </w:r>
+      <w:proofErr w:type="gramStart"/>
+      <w:r>
+        <w:t>games</w:t>
+      </w:r>
+      <w:proofErr w:type="gramEnd"/>
       <w:r>
         <w:rPr>
           <w:b/>
@@ -77,7 +82,7 @@
         <w:t>decisions</w:t>
       </w:r>
       <w:r>
-        <w:t>. The “page” of the visual novel is turned by clicking on the left or right side of the screen. When there is a decision to be made, the novel is only advanced when a decision is made or when the timer runs out. Once the game ends, the player can choose to return to the main menu or exit the game. Progress is not saved, but the game should only take about 20 minutes to complete. Once complete, please fill out the survey.</w:t>
+        <w:t>. The page of the visual novel is turned by clicking on the left or right side of the screen. When there is a decision to be made, the novel is only advanced when a decision is made or when the timer runs out. Once the game ends, the player can choose to return to the main menu or exit the game. Progress is not saved, but the game should only take about 20 minutes to complete. Once complete, please fill out the survey.</w:t>
       </w:r>
     </w:p>
     <w:p>

</xml_diff>